<commit_message>
update the paperwork for the presentation
</commit_message>
<xml_diff>
--- a/Literature_Review/LiteratureReview_B_ver0.docx
+++ b/Literature_Review/LiteratureReview_B_ver0.docx
@@ -79,16 +79,17 @@
         <w:t xml:space="preserve"> 2011 said,”</w:t>
       </w:r>
       <w:r>
-        <w:t xml:space="preserve"> </w:t>
-      </w:r>
-      <w:r>
-        <w:t>Congestion costs the economy billions of pounds each year</w:t>
+        <w:t xml:space="preserve"> Congestion costs the economy billions of pounds each year</w:t>
       </w:r>
       <w:r>
         <w:t xml:space="preserve">”. </w:t>
       </w:r>
       <w:r>
-        <w:t xml:space="preserve">Based </w:t>
+        <w:t>B</w:t>
+      </w:r>
+      <w:commentRangeStart w:id="0"/>
+      <w:r>
+        <w:t xml:space="preserve">ased </w:t>
       </w:r>
       <w:r>
         <w:t xml:space="preserve">on a previous </w:t>
@@ -134,6 +135,13 @@
       <w:r>
         <w:t xml:space="preserve"> </w:t>
       </w:r>
+      <w:commentRangeEnd w:id="0"/>
+      <w:r>
+        <w:rPr>
+          <w:rStyle w:val="CommentReference"/>
+        </w:rPr>
+        <w:commentReference w:id="0"/>
+      </w:r>
       <w:r>
         <w:t>Thus,</w:t>
       </w:r>
@@ -173,10 +181,7 @@
         <w:t xml:space="preserve"> to reduce traffic congestion is the control of traffic signals in the existing traffic network.</w:t>
       </w:r>
       <w:r>
-        <w:t xml:space="preserve"> As Sunkari mentioned in his journal article, the </w:t>
-      </w:r>
-      <w:r>
-        <w:t xml:space="preserve">project </w:t>
+        <w:t xml:space="preserve"> As Sunkari mentioned in his journal article, the project </w:t>
       </w:r>
       <w:r>
         <w:fldChar w:fldCharType="begin"/>
@@ -389,21 +394,7 @@
         <w:rPr>
           <w:rFonts w:ascii="等线" w:eastAsia="等线" w:hAnsi="等线"/>
         </w:rPr>
-        <w:t xml:space="preserve">(Sutton and </w:t>
-      </w:r>
-      <w:proofErr w:type="spellStart"/>
-      <w:r>
-        <w:rPr>
-          <w:rFonts w:ascii="等线" w:eastAsia="等线" w:hAnsi="等线"/>
-        </w:rPr>
-        <w:t>Barto</w:t>
-      </w:r>
-      <w:proofErr w:type="spellEnd"/>
-      <w:r>
-        <w:rPr>
-          <w:rFonts w:ascii="等线" w:eastAsia="等线" w:hAnsi="等线"/>
-        </w:rPr>
-        <w:t>, 2018)</w:t>
+        <w:t>(Sutton and Barto, 2018)</w:t>
       </w:r>
       <w:r>
         <w:fldChar w:fldCharType="end"/>
@@ -588,345 +579,147 @@
           <w:kern w:val="0"/>
           <w:szCs w:val="24"/>
         </w:rPr>
-        <w:t xml:space="preserve">, 2020; Jamil, Ganguly and </w:t>
-      </w:r>
-      <w:proofErr w:type="spellStart"/>
+        <w:t>, 2020; Jamil, Ganguly and Nower, 2020)</w:t>
+      </w:r>
+      <w:r>
+        <w:fldChar w:fldCharType="end"/>
+      </w:r>
+      <w:r>
+        <w:t>.</w:t>
+      </w:r>
+      <w:r>
+        <w:t xml:space="preserve"> Furthermore, as a traditional simulation model, agent-based model has made a great </w:t>
+      </w:r>
+      <w:r>
+        <w:t>contribution to traffic simulation</w:t>
+      </w:r>
+      <w:r>
+        <w:t xml:space="preserve"> </w:t>
+      </w:r>
+      <w:r>
+        <w:fldChar w:fldCharType="begin"/>
+      </w:r>
+      <w:r>
+        <w:instrText xml:space="preserve"> ADDIN ZOTERO_ITEM CSL_CITATION {"citationID":"EW1MJocp","properties":{"formattedCitation":"(Dia, 2002; Cools, Gershenson and D\\uc0\\u8217{}Hooghe, 2008; Shen, Wang and Zhu, 2011; Treiber and Kesting, 2013; K\\uc0\\u252{}hnel, Thunig and Nagel, 2018; Thunig, K\\uc0\\u252{}hnel and Nagel, 2019; Viridi {\\i{}et al.}, 2019; Zhang {\\i{}et al.}, 2019)","plainCitation":"(Dia, 2002; Cools, Gershenson and D’Hooghe, 2008; Shen, Wang and Zhu, 2011; Treiber and Kesting, 2013; Kühnel, Thunig and Nagel, 2018; Thunig, Kühnel and Nagel, 2019; Viridi et al., 2019; Zhang et al., 2019)","noteIndex":0},"citationItems":[{"id":128,"uris":["http://zotero.org/users/local/UhCt8Rje/items/TZYA3F72"],"itemData":{"id":128,"type":"article-journal","abstract":"This paper presents an agent-based approach to modelling individual driver behaviour under the in</w:instrText>
+      </w:r>
+      <w:r>
+        <w:rPr>
+          <w:rFonts w:ascii="MS Gothic" w:eastAsia="MS Gothic" w:hAnsi="MS Gothic" w:cs="MS Gothic" w:hint="eastAsia"/>
+        </w:rPr>
+        <w:instrText>ﬂ</w:instrText>
+      </w:r>
+      <w:r>
+        <w:instrText>uence of real-time tra</w:instrText>
+      </w:r>
+      <w:r>
+        <w:rPr>
+          <w:rFonts w:ascii="Times New Roman" w:hAnsi="Times New Roman" w:cs="Times New Roman"/>
+        </w:rPr>
+        <w:instrText>ﬃ</w:instrText>
+      </w:r>
+      <w:r>
+        <w:instrText>c information. The driver behaviour models developed in this study are based on a behavioural survey of drivers which was conducted on a congested commuting corridor in Brisbane, Australia. CommutersÕ responses to travel information were analysed and a number of discrete choice models were developed to determine the factors in</w:instrText>
+      </w:r>
+      <w:r>
+        <w:rPr>
+          <w:rFonts w:ascii="MS Gothic" w:eastAsia="MS Gothic" w:hAnsi="MS Gothic" w:cs="MS Gothic" w:hint="eastAsia"/>
+        </w:rPr>
+        <w:instrText>ﬂ</w:instrText>
+      </w:r>
+      <w:r>
+        <w:instrText>uencing drivers</w:instrText>
+      </w:r>
+      <w:r>
+        <w:rPr>
+          <w:rFonts w:ascii="等线" w:eastAsia="等线" w:hAnsi="等线" w:cs="等线" w:hint="eastAsia"/>
+        </w:rPr>
+        <w:instrText>Õ</w:instrText>
+      </w:r>
+      <w:r>
+        <w:instrText xml:space="preserve"> behaviour and their propensity to change route and adjust travel patterns. Based on the results obtained from the behavioural survey, the agent behaviour parameters which de</w:instrText>
+      </w:r>
+      <w:r>
+        <w:rPr>
+          <w:rFonts w:ascii="MS Gothic" w:eastAsia="MS Gothic" w:hAnsi="MS Gothic" w:cs="MS Gothic" w:hint="eastAsia"/>
+        </w:rPr>
+        <w:instrText>ﬁ</w:instrText>
+      </w:r>
+      <w:r>
+        <w:instrText>ne driver characteristics, knowledge and preferences were identi</w:instrText>
+      </w:r>
+      <w:r>
+        <w:rPr>
+          <w:rFonts w:ascii="MS Gothic" w:eastAsia="MS Gothic" w:hAnsi="MS Gothic" w:cs="MS Gothic" w:hint="eastAsia"/>
+        </w:rPr>
+        <w:instrText>ﬁ</w:instrText>
+      </w:r>
+      <w:r>
+        <w:instrText>ed and their values determined. A case study implementing a simple agent-based route choice decision model within a microscopic tra</w:instrText>
+      </w:r>
+      <w:r>
+        <w:rPr>
+          <w:rFonts w:ascii="Times New Roman" w:hAnsi="Times New Roman" w:cs="Times New Roman"/>
+        </w:rPr>
+        <w:instrText>ﬃ</w:instrText>
+      </w:r>
+      <w:r>
+        <w:instrText>c simulation tool is also presented. Driver-vehicle units (DVUs) were modelled as autonomous software components that can each be assigned a set of goals to achieve and a database of knowledge comprising certain beliefs, intentions and preferences concerning the driving task. Each DVU provided route choice decision-making capabilities, based on perception of its environment, that were similar to the described intentions of the driver it represented. The case study clearly demonstrated the feasibility of the approach and the potential to develop more complex driver behavioural dynamics based on the belief–desire–intention agent architecture.","container-title":"Transportation Research Part C: Emerging Technologies","DOI":"10.1016/S0968-090X(02)00025-6","ISSN":"0968090X","issue":"5-6","journalAbbreviation":"Transportation Research Part C: Emerging Technologies","language":"en","page":"331-349","source":"DOI.org (Crossref)","title":"An agent-based approach to modelling driver route choice behaviour under the influence of real-time information","volume":"10","author":[{"family":"Dia","given":"Hussein"}],"issued":{"date-parts":[["2002",10]]}}},{"id":109,"uris":["http://zotero.org/users/local/UhCt8Rje/items/8NBR9Y2E"],"itemData":{"id":109,"type":"chapter","abstract":"ENGLISH) We have previously shown in an abstract simulation (Gershenson, 2005) that self-organizing traffic lights can improve greatly traffic flow for any density. In this paper, we extend these results to a realistic setting, implementing self-organizing traffic lights in an advanced traffic simulator using real data from a Brussels avenue. On average, for different traffic densities, travel waiting times are reduced by 50% compared to the current green wave method.","container-title":"Advances in Applied Self-organizing Systems","event-place":"London","ISBN":"978-1-84628-981-1","language":"en","note":"collection-title: Advanced Information and Knowledge Processing\nDOI: 10.1007/978-1-84628-982-8_3","page":"41-50","publisher":"Springer London","publisher-place":"London","source":"DOI.org (Crossref)","title":"Self-Organizing Traffic Lights: A Realistic Simulation","title-short":"Self-Organizing Traffic Lights","URL":"http://link.springer.com/10.1007/978-1-84628-982-8_3","editor":[{"family":"Prokopenko","given":"Mikhail"}],"author":[{"family":"Cools","given":"Seung-Bae"},{"family":"Gershenson","given":"Carlos"},{"family":"D’Hooghe","given":"Bart"}],"accessed":{"date-parts":[["2023",5,22]]},"issued":{"date-parts":[["2008"]]}}},{"id":118,"uris":["http://zotero.org/users/local/UhCt8Rje/items/8QLYSDHP"],"itemData":{"id":118,"type":"paper-conference","abstract":"With the advantage of simulating the details of a transportation system, the “microsimulation” of a traffic system has long been a hot topic in the Intelligent Transportation Systems (ITS) research. The Cellular Automata (CA) and the Multi-Agent System (MAS) modeling are two typical methods for the traffic microsimulation. However, the computing burden for the microsimulation and the optimization based on it is usually very heavy. In recent years the Graphics Processing Units (GPUs) have been applied successfully in many areas for parallel computing. Compared with the traditional CPU cluster, GPU has an obvious advantage of low cost of hardware and electricity consumption. In this paper we build an MAS model for a road network of four signalized intersections and we use a Genetic Algorithm (GA) to optimize the traffic signal timing with the objective of maximizing the number of the vehicles leaving the network in a given period of time. Both the simulation and the optimization are accelerated by GPU and a speedup by a factor of 195 is obtained. In the future we will extend the work to large scale road networks.","container-title":"2011 14th International IEEE Conference on Intelligent Transportation Systems (ITSC)","DOI":"10.1109/ITSC.2011.6083080","event-place":"Washington, DC, USA","event-title":"2011 14th International IEEE Conference on Intelligent Transportation Systems - (ITSC 2011)","ISBN":"978-1-4577-2197-7","language":"en","page":"145-150","publisher":"IEEE","publisher-place":"Washington, DC, USA","source":"DOI.org (Crossref)","title":"Agent-based traffic simulation and traffic signal timing optimization with GPU","URL":"http://ieeexplore.ieee.org/document/6083080/","author":[{"family":"Shen","given":"Zhen"},{"family":"Wang","given":"Kai"},{"family":"Zhu","given":"Fenghua"}],"accessed":{"date-parts":[["2023",6,1]]},"issued":{"date-parts":[["2011",10]]}}},{"id":130,"uris":["http://zotero.org/users/local/UhCt8Rje/items/2DM9ZTBB"],"itemData":{"id":130,"type":"book","event-place":"Berlin, Heidelberg","ISBN":"978-3-642-32459-8","language":"en","note":"DOI: 10.1007/978-3-642-32460-4","publisher":"Springer Berlin Heidelberg","publisher-place":"Berlin, Heidelberg","source":"DOI.org (Crossref)","title":"Traffic Flow Dynamics: Data, Models and Simulation","title-short":"Traffic Flow Dynamics","URL":"https://link.springer.com/10.1007/978-3-642-32460-4","author":[{"family":"Treiber","given":"Martin"},{"family":"Kesting","given":"Arne"}],"accessed":{"date-parts":[["2023",6,1]]},"issued":{"date-parts":[["2013"]]}}},{"id":134,"uris":["http://zotero.org/users/local/UhCt8Rje/items/6MGPEG7W"],"itemData":{"id":134,"type":"article-journal","container-title":"Procedia Computer Science","DOI":"10.1016/j.procs.2018.04.086","ISSN":"18770509","journalAbbreviation":"Procedia Computer Science","language":"en","page":"894-899","source":"DOI.org (Crossref)","title":"Implementing an adaptive traffic signal control algorithm in an agent-based transport simulation","volume":"130","author":[{"family":"Kühnel","given":"Nico"},{"family":"Thunig","given":"Theresa"},{"family":"Nagel","given":"Kai"}],"issued":{"date-parts":[["2018"]]}}},{"id":136,"uris":["http://zotero.org/users/local/UhCt8Rje/items/8NC8XM8B"],"itemData":{"id":136,"type":"article-journal","abstract":"Abstract This study provides an open-source implementation of a decentralized, adaptive signal control algorithm in the agent-based tTrhanisspsoturtdysimpruolvaitdioens ManAoTpSeinm-s,owurhciechimisplaepmpelinctaabtiloenfoorf laardgec-secnatrlealirzeeadl-,waodralpdtisvceensaigrinoasl. cTohnetroiml palegmoreitnhtamtioin tihsebasgeednto-bnasthede tarlagnosrpitohrmt spimrouploasteiodnbMy LAäTmSmime,r awnhdicHhelisbinapgp(l2ic0a0b8l)e, wfohriclharhgaed-scparolemriesainl-gwroersludlts,cebnuatrwioass. nTohteapimplpicleamblenttoatrioeanl-iws obraldsesdceonnartihoes ainlgiotsripthumblipsrhoepdofsoerdmb.yTLheämalmgoeritahnmd Hiseelxbtienngd(e2d00in8)th, iwshpiacphehr atod cporopme wisitnhgrreeasluisltsic, bsiuttuawtiaosnnsoltikaeppdliifcfearbelenttolanreaslp-werorslidgnsacle,nsamriaolsl ipneritiosdpsubolfisohveedrfloarmd,. pThhaesealgcormitbhimnaitsioenxtoefndneodn-incotnhfislicptainpger ttroafcfoicp,eawndithmreinailmistuimc sigtrueaetinontismliekse. dImiffpearcetnst alanndeslipmeirtastiigonnasl,osfmtahlel paderaipotdivseosfigonvaelrclooandtr,oplhaarseeancaolmyzbeindaftoiorna orefanl-owno-croldnfslcicetnianrgiotraanfdfic,omanpdarmedintiomaufmixegdre-teinmetimaneds.trIamffpica-catsctuaantdedlismigitnaatilocnosntorfolt.hIet acdanapbteivsehsoiwgnnatlhcaotndtreolalyasresiagnnaiflyiczaendtlfyoreadruecael-awnodrqlduesucenlaernigothasndarceolmowpaerredantdo ma ofirxeesdt-atbimleethaannd wtraitfhfifci-xaecdtu-taitmede signalsc.oAntnrootlh. eIrt cfianndibnegsihsotwhant tthhaet addealapytisvesigsinginfiaclacnotlnytrroeldbuecheaavneds qliukeeuae fliexnegdth-tsimareecloonwtreorlaindomveorrleoasdtasbilteuathtiaonnswaitnhd,fitxheedre-tfiomree, seingsnuarles.s Asynsotethmerfwiniddeinsgtaibsiltihtayt. the adaptive signal control behaves like a fixed-time control in overload situations and, therefore, ensures systemwide stability.","container-title":"Transportation Research Procedia","DOI":"10.1016/j.trpro.2018.12.215","ISSN":"23521465","journalAbbreviation":"Transportation Research Procedia","language":"en","page":"481-488","source":"DOI.org (Crossref)","title":"Adaptive traffic signal control for real-world scenarios in agent-based transport simulations","volume":"37","author":[{"family":"Thunig","given":"Theresa"},{"family":"Kühnel","given":"Nico"},{"family":"Nagel","given":"Kai"}],"issued":{"date-parts":[["2019"]]}}},{"id":66,"uris":["http://zotero.org/users/local/UhCt8Rje/items/VYZ7FW2L"],"itemData":{"id":66,"type":"article-journal","abstract":"Vehicle is modeled as a point, which is moving along a closed trajectory. A small amount of time is defined as the time step, the smallest time difference, so that any time measurement is simply multiple of this value. Lowest positive velocity (but greater than zero) is where in the time step a vehicle advances its position for only a spatial step. Higher velocities and also the negative ones can be constructed from this value. Only a single lane is investigated in this work, where a vehicle must wait until there is an empy space in front of it before it can move forward. As pertubation several traffice lights are also installed in the trajectory. Number of vehicles stop at a stoplight or Nstop is observed.","container-title":"Journal of Physics: Conference Series","DOI":"10.1088/1742-6596/1245/1/012011","ISSN":"1742-6588, 1742-6596","issue":"1","journalAbbreviation":"J. Phys.: Conf. Ser.","language":"en","page":"012011","source":"DOI.org (Crossref)","title":"Traffic flow simulation using agent-based model: A case of single lane with multiple traffic lights and input-output node","title-short":"Traffic flow simulation using agent-based model","volume":"1245","author":[{"family":"Viridi","given":"S"},{"family":"Dwitasari","given":"M"},{"family":"Takaendengan","given":"M"},{"family":"Sari","given":"Kn"},{"family":"Pasaribu","given":"Us"}],"issued":{"date-parts":[["2019",8,1]]}}},{"id":132,"uris":["http://zotero.org/users/local/UhCt8Rje/items/9WPBMZM5"],"itemData":{"id":132,"type":"article-journal","abstract":"Data-driven intelligent transportation systems (D2ITSs) have drawn signi</w:instrText>
+      </w:r>
+      <w:r>
+        <w:rPr>
+          <w:rFonts w:ascii="MS Gothic" w:eastAsia="MS Gothic" w:hAnsi="MS Gothic" w:cs="MS Gothic" w:hint="eastAsia"/>
+        </w:rPr>
+        <w:instrText>ﬁ</w:instrText>
+      </w:r>
+      <w:r>
+        <w:instrText>cant attention lately. This work investigates a novel multi-agent-based data-driven distributed adaptive cooperative control (MA-DD-DACC) method for multi-direction queuing strength balance with changeable cycle in urban tra</w:instrText>
+      </w:r>
+      <w:r>
+        <w:rPr>
+          <w:rFonts w:ascii="Times New Roman" w:hAnsi="Times New Roman" w:cs="Times New Roman"/>
+        </w:rPr>
+        <w:instrText>ﬃ</w:instrText>
+      </w:r>
+      <w:r>
+        <w:instrText>c signal timing. Compared with the conventional signal control strategies, the proposed MA-DD-DACC method combined with an online parameter learning law can be applied for tra</w:instrText>
+      </w:r>
+      <w:r>
+        <w:rPr>
+          <w:rFonts w:ascii="Times New Roman" w:hAnsi="Times New Roman" w:cs="Times New Roman"/>
+        </w:rPr>
+        <w:instrText>ﬃ</w:instrText>
+      </w:r>
+      <w:r>
+        <w:instrText>c signal control in a distributed manner by merely utilizing the collected I/O tra</w:instrText>
+      </w:r>
+      <w:r>
+        <w:rPr>
+          <w:rFonts w:ascii="Times New Roman" w:hAnsi="Times New Roman" w:cs="Times New Roman"/>
+        </w:rPr>
+        <w:instrText>ﬃ</w:instrText>
+      </w:r>
+      <w:r>
+        <w:instrText>c queueing length data and network topology of multi-direction signal controllers at a single intersection. A Lyapunov-based stability analysis shows that the proposed approach guarantees uniform ultimate boundedness of the distributed consensus coordinated errors of queuing strength. The numerical and experimental comparison simulations are performed on a VISSIM-VB-MATLAB joint simulation platform to verify the e</w:instrText>
+      </w:r>
+      <w:r>
+        <w:rPr>
+          <w:rFonts w:ascii="Times New Roman" w:hAnsi="Times New Roman" w:cs="Times New Roman"/>
+        </w:rPr>
+        <w:instrText>ﬀ</w:instrText>
+      </w:r>
+      <w:r>
+        <w:instrText xml:space="preserve">ectiveness of the proposed approach.","container-title":"Energies","DOI":"10.3390/en12071402","ISSN":"1996-1073","issue":"7","journalAbbreviation":"Energies","language":"en","page":"1402","source":"DOI.org (Crossref)","title":"Multi-Agent-Based Data-Driven Distributed Adaptive Cooperative Control in Urban Traffic Signal Timing","volume":"12","author":[{"family":"Zhang","given":"Haibo"},{"family":"Liu","given":"Xiaoming"},{"family":"Ji","given":"Honghai"},{"family":"Hou","given":"Zhongsheng"},{"family":"Fan","given":"Lingling"}],"issued":{"date-parts":[["2019",4,11]]}}}],"schema":"https://github.com/citation-style-language/schema/raw/master/csl-citation.json"} </w:instrText>
+      </w:r>
+      <w:r>
+        <w:fldChar w:fldCharType="separate"/>
+      </w:r>
       <w:r>
         <w:rPr>
           <w:rFonts w:ascii="等线" w:eastAsia="等线" w:hAnsi="等线" w:cs="Times New Roman"/>
           <w:kern w:val="0"/>
           <w:szCs w:val="24"/>
         </w:rPr>
-        <w:t>Nower</w:t>
-      </w:r>
-      <w:proofErr w:type="spellEnd"/>
-      <w:r>
-        <w:rPr>
-          <w:rFonts w:ascii="等线" w:eastAsia="等线" w:hAnsi="等线" w:cs="Times New Roman"/>
-          <w:kern w:val="0"/>
-          <w:szCs w:val="24"/>
-        </w:rPr>
-        <w:t>, 2020)</w:t>
-      </w:r>
-      <w:r>
-        <w:fldChar w:fldCharType="end"/>
-      </w:r>
-      <w:r>
-        <w:t>.</w:t>
-      </w:r>
-      <w:r>
-        <w:t xml:space="preserve"> Furthermore, as a traditional simulation model, agent-based model has made a great </w:t>
-      </w:r>
-      <w:r>
-        <w:t>contribution to traffic simulation</w:t>
-      </w:r>
-      <w:r>
-        <w:t xml:space="preserve"> </w:t>
-      </w:r>
-      <w:r>
-        <w:fldChar w:fldCharType="begin"/>
-      </w:r>
-      <w:r>
-        <w:instrText xml:space="preserve"> ADDIN ZOTERO_ITEM CSL_CITATION {"citationID":"EW1MJocp","properties":{"formattedCitation":"(Dia, 2002; Cools, Gershenson and D\\uc0\\u8217{}Hooghe, 2008; Shen, Wang and Zhu, 2011; Treiber and Kesting, 2013; K\\uc0\\u252{}hnel, Thunig and Nagel, 2018; Thunig, K\\uc0\\u252{}hnel and Nagel, 2019; Viridi {\\i{}et al.}, 2019; Zhang {\\i{}et al.}, 2019)","plainCitation":"(Dia, 2002; Cools, Gershenson and D’Hooghe, 2008; Shen, Wang and Zhu, 2011; Treiber and Kesting, 2013; Kühnel, Thunig and Nagel, 2018; Thunig, Kühnel and Nagel, 2019; Viridi et al., 2019; Zhang et al., 2019)","noteIndex":0},"citationItems":[{"id":128,"uris":["http://zotero.org/users/local/UhCt8Rje/items/TZYA3F72"],"itemData":{"id":128,"type":"article-journal","abstract":"This paper presents an agent-based approach to modelling individual driver behaviour under the in</w:instrText>
-      </w:r>
-      <w:r>
-        <w:rPr>
-          <w:rFonts w:ascii="MS Gothic" w:eastAsia="MS Gothic" w:hAnsi="MS Gothic" w:cs="MS Gothic" w:hint="eastAsia"/>
-        </w:rPr>
-        <w:instrText>ﬂ</w:instrText>
-      </w:r>
-      <w:r>
-        <w:instrText>uence of real-time tra</w:instrText>
-      </w:r>
-      <w:r>
-        <w:rPr>
-          <w:rFonts w:ascii="Times New Roman" w:hAnsi="Times New Roman" w:cs="Times New Roman"/>
-        </w:rPr>
-        <w:instrText>ﬃ</w:instrText>
-      </w:r>
-      <w:r>
-        <w:instrText>c information. The driver behaviour models developed in this study are based on a behavioural survey of drivers which was conducted on a congested commuting corridor in Brisbane, Australia. CommutersÕ responses to travel information were analysed and a number of discrete choice models were developed to determine the factors in</w:instrText>
-      </w:r>
-      <w:r>
-        <w:rPr>
-          <w:rFonts w:ascii="MS Gothic" w:eastAsia="MS Gothic" w:hAnsi="MS Gothic" w:cs="MS Gothic" w:hint="eastAsia"/>
-        </w:rPr>
-        <w:instrText>ﬂ</w:instrText>
-      </w:r>
-      <w:r>
-        <w:instrText>uencing drivers</w:instrText>
-      </w:r>
-      <w:r>
-        <w:rPr>
-          <w:rFonts w:ascii="等线" w:eastAsia="等线" w:hAnsi="等线" w:cs="等线" w:hint="eastAsia"/>
-        </w:rPr>
-        <w:instrText>Õ</w:instrText>
-      </w:r>
-      <w:r>
-        <w:instrText xml:space="preserve"> behaviour and their propensity to change route and adjust travel patterns. Based on the results obtained from the behavioural survey, the agent behaviour parameters which de</w:instrText>
-      </w:r>
-      <w:r>
-        <w:rPr>
-          <w:rFonts w:ascii="MS Gothic" w:eastAsia="MS Gothic" w:hAnsi="MS Gothic" w:cs="MS Gothic" w:hint="eastAsia"/>
-        </w:rPr>
-        <w:instrText>ﬁ</w:instrText>
-      </w:r>
-      <w:r>
-        <w:instrText>ne driver characteristics, knowledge and preferences were identi</w:instrText>
-      </w:r>
-      <w:r>
-        <w:rPr>
-          <w:rFonts w:ascii="MS Gothic" w:eastAsia="MS Gothic" w:hAnsi="MS Gothic" w:cs="MS Gothic" w:hint="eastAsia"/>
-        </w:rPr>
-        <w:instrText>ﬁ</w:instrText>
-      </w:r>
-      <w:r>
-        <w:instrText>ed and their values determined. A case study implementing a simple agent-based route choice decision model within a microscopic tra</w:instrText>
-      </w:r>
-      <w:r>
-        <w:rPr>
-          <w:rFonts w:ascii="Times New Roman" w:hAnsi="Times New Roman" w:cs="Times New Roman"/>
-        </w:rPr>
-        <w:instrText>ﬃ</w:instrText>
-      </w:r>
-      <w:r>
-        <w:instrText>c simulation tool is also presented. Driver-vehicle units (DVUs) were modelled as autonomous software components that can each be assigned a set of goals to achieve and a database of knowledge comprising certain beliefs, intentions and preferences concerning the driving task. Each DVU provided route choice decision-making capabilities, based on perception of its environment, that were similar to the described intentions of the driver it represented. The case study clearly demonstrated the feasibility of the approach and the potential to develop more complex driver behavioural dynamics based on the belief–desire–intention agent architecture.","container-title":"Transportation Research Part C: Emerging Technologies","DOI":"10.1016/S0968-090X(02)00025-6","ISSN":"0968090X","issue":"5-6","journalAbbreviation":"Transportation Research Part C: Emerging Technologies","language":"en","page":"331-349","source":"DOI.org (Crossref)","title":"An agent-based approach to modelling driver route choice behaviour under the influence of real-time information","volume":"10","author":[{"family":"Dia","given":"Hussein"}],"issued":{"date-parts":[["2002",10]]}}},{"id":109,"uris":["http://zotero.org/users/local/UhCt8Rje/items/8NBR9Y2E"],"itemData":{"id":109,"type":"chapter","abstract":"ENGLISH) We have previously shown in an abstract simulation (Gershenson, 2005) that self-organizing traffic lights can improve greatly traffic flow for any density. In this paper, we extend these results to a realistic setting, implementing self-organizing traffic lights in an advanced traffic simulator using real data from a Brussels avenue. On average, for different traffic densities, travel waiting times are reduced by 50% compared to the current green wave method.","container-title":"Advances in Applied Self-organizing Systems","event-place":"London","ISBN":"978-1-84628-981-1","language":"en","note":"collection-title: Advanced Information and Knowledge Processing\nDOI: 10.1007/978-1-84628-982-8_3","page":"41-50","publisher":"Springer London","publisher-place":"London","source":"DOI.org (Crossref)","title":"Self-Organizing Traffic Lights: A Realistic Simulation","title-short":"Self-Organizing Traffic Lights","URL":"http://link.springer.com/10.1007/978-1-84628-982-8_3","editor":[{"family":"Prokopenko","given":"Mikhail"}],"author":[{"family":"Cools","given":"Seung-Bae"},{"family":"Gershenson","given":"Carlos"},{"family":"D’Hooghe","given":"Bart"}],"accessed":{"date-parts":[["2023",5,22]]},"issued":{"date-parts":[["2008"]]}}},{"id":118,"uris":["http://zotero.org/users/local/UhCt8Rje/items/8QLYSDHP"],"itemData":{"id":118,"type":"paper-conference","abstract":"With the advantage of simulating the details of a transportation system, the “microsimulation” of a traffic system has long been a hot topic in the Intelligent Transportation Systems (ITS) research. The Cellular Automata (CA) and the Multi-Agent System (MAS) modeling are two typical methods for the traffic microsimulation. However, the computing burden for the microsimulation and the optimization based on it is usually very heavy. In recent years the Graphics Processing Units (GPUs) have been applied successfully in many areas for parallel computing. Compared with the traditional CPU cluster, GPU has an obvious advantage of low cost of hardware and electricity consumption. In this paper we build an MAS model for a road network of four signalized intersections and we use a Genetic Algorithm (GA) to optimize the traffic signal timing with the objective of maximizing the number of the vehicles leaving the network in a given period of time. Both the simulation and the optimization are accelerated by GPU and a speedup by a factor of 195 is obtained. In the future we will extend the work to large scale road networks.","container-title":"2011 14th International IEEE Conference on Intelligent Transportation Systems (ITSC)","DOI":"10.1109/ITSC.2011.6083080","event-place":"Washington, DC, USA","event-title":"2011 14th International IEEE Conference on Intelligent Transportation Systems - (ITSC 2011)","ISBN":"978-1-4577-2197-7","language":"en","page":"145-150","publisher":"IEEE","publisher-place":"Washington, DC, USA","source":"DOI.org (Crossref)","title":"Agent-based traffic simulation and traffic signal timing optimization with GPU","URL":"http://ieeexplore.ieee.org/document/6083080/","author":[{"family":"Shen","given":"Zhen"},{"family":"Wang","given":"Kai"},{"family":"Zhu","given":"Fenghua"}],"accessed":{"date-parts":[["2023",6,1]]},"issued":{"date-parts":[["2011",10]]}}},{"id":130,"uris":["http://zotero.org/users/local/UhCt8Rje/items/2DM9ZTBB"],"itemData":{"id":130,"type":"book","event-place":"Berlin, Heidelberg","ISBN":"978-3-642-32459-8","language":"en","note":"DOI: 10.1007/978-3-642-32460-4","publisher":"Springer Berlin Heidelberg","publisher-place":"Berlin, Heidelberg","source":"DOI.org (Crossref)","title":"Traffic Flow Dynamics: Data, Models and Simulation","title-short":"Traffic Flow Dynamics","URL":"https://link.springer.com/10.1007/978-3-642-32460-4","author":[{"family":"Treiber","given":"Martin"},{"family":"Kesting","given":"Arne"}],"accessed":{"date-parts":[["2023",6,1]]},"issued":{"date-parts":[["2013"]]}}},{"id":134,"uris":["http://zotero.org/users/local/UhCt8Rje/items/6MGPEG7W"],"itemData":{"id":134,"type":"article-journal","container-title":"Procedia Computer Science","DOI":"10.1016/j.procs.2018.04.086","ISSN":"18770509","journalAbbreviation":"Procedia Computer Science","language":"en","page":"894-899","source":"DOI.org (Crossref)","title":"Implementing an adaptive traffic signal control algorithm in an agent-based transport simulation","volume":"130","author":[{"family":"Kühnel","given":"Nico"},{"family":"Thunig","given":"Theresa"},{"family":"Nagel","given":"Kai"}],"issued":{"date-parts":[["2018"]]}}},{"id":136,"uris":["http://zotero.org/users/local/UhCt8Rje/items/8NC8XM8B"],"itemData":{"id":136,"type":"article-journal","abstract":"Abstract This study provides an open-source implementation of a decentralized, adaptive signal control algorithm in the agent-based tTrhanisspsoturtdysimpruolvaitdioens ManAoTpSeinm-s,owurhciechimisplaepmpelinctaabtiloenfoorf laardgec-secnatrlealirzeeadl-,waodralpdtisvceensaigrinoasl. cTohnetroiml palegmoreitnhtamtioin tihsebasgeednto-bnasthede tarlagnosrpitohrmt spimrouploasteiodnbMy LAäTmSmime,r awnhdicHhelisbinapgp(l2ic0a0b8l)e, wfohriclharhgaed-scparolemriesainl-gwroersludlts,cebnuatrwioass. nTohteapimplpicleamblenttoatrioeanl-iws obraldsesdceonnartihoes ainlgiotsripthumblipsrhoepdofsoerdmb.yTLheämalmgoeritahnmd Hiseelxbtienngd(e2d00in8)th, iwshpiacphehr atod cporopme wisitnhgrreeasluisltsic, bsiuttuawtiaosnnsoltikaeppdliifcfearbelenttolanreaslp-werorslidgnsacle,nsamriaolsl ipneritiosdpsubolfisohveedrfloarmd,. pThhaesealgcormitbhimnaitsioenxtoefndneodn-incotnhfislicptainpger ttroafcfoicp,eawndithmreinailmistuimc sigtrueaetinontismliekse. dImiffpearcetnst alanndeslipmeirtastiigonnasl,osfmtahlel paderaipotdivseosfigonvaelrclooandtr,oplhaarseeancaolmyzbeindaftoiorna orefanl-owno-croldnfslcicetnianrgiotraanfdfic,omanpdarmedintiomaufmixegdre-teinmetimaneds.trIamffpica-catsctuaantdedlismigitnaatilocnosntorfolt.hIet acdanapbteivsehsoiwgnnatlhcaotndtreolalyasresiagnnaiflyiczaendtlfyoreadruecael-awnodrqlduesucenlaernigothasndarceolmowpaerredantdo ma ofirxeesdt-atbimleethaannd wtraitfhfifci-xaecdtu-taitmede signalsc.oAntnrootlh. eIrt cfianndibnegsihsotwhant tthhaet addealapytisvesigsinginfiaclacnotlnytrroeldbuecheaavneds qliukeeuae fliexnegdth-tsimareecloonwtreorlaindomveorrleoasdtasbilteuathtiaonnswaitnhd,fitxheedre-tfiomree, seingsnuarles.s Asynsotethmerfwiniddeinsgtaibsiltihtayt. the adaptive signal control behaves like a fixed-time control in overload situations and, therefore, ensures systemwide stability.","container-title":"Transportation Research Procedia","DOI":"10.1016/j.trpro.2018.12.215","ISSN":"23521465","journalAbbreviation":"Transportation Research Procedia","language":"en","page":"481-488","source":"DOI.org (Crossref)","title":"Adaptive traffic signal control for real-world scenarios in agent-based transport simulations","volume":"37","author":[{"family":"Thunig","given":"Theresa"},{"family":"Kühnel","given":"Nico"},{"family":"Nagel","given":"Kai"}],"issued":{"date-parts":[["2019"]]}}},{"id":66,"uris":["http://zotero.org/users/local/UhCt8Rje/items/VYZ7FW2L"],"itemData":{"id":66,"type":"article-journal","abstract":"Vehicle is modeled as a point, which is moving along a closed trajectory. A small amount of time is defined as the time step, the smallest time difference, so that any time measurement is simply multiple of this value. Lowest positive velocity (but greater than zero) is where in the time step a vehicle advances its position for only a spatial step. Higher velocities and also the negative ones can be constructed from this value. Only a single lane is investigated in this work, where a vehicle must wait until there is an empy space in front of it before it can move forward. As pertubation several traffice lights are also installed in the trajectory. Number of vehicles stop at a stoplight or Nstop is observed.","container-title":"Journal of Physics: Conference Series","DOI":"10.1088/1742-6596/1245/1/012011","ISSN":"1742-6588, 1742-6596","issue":"1","journalAbbreviation":"J. Phys.: Conf. Ser.","language":"en","page":"012011","source":"DOI.org (Crossref)","title":"Traffic flow simulation using agent-based model: A case of single lane with multiple traffic lights and input-output node","title-short":"Traffic flow simulation using agent-based model","volume":"1245","author":[{"family":"Viridi","given":"S"},{"family":"Dwitasari","given":"M"},{"family":"Takaendengan","given":"M"},{"family":"Sari","given":"Kn"},{"family":"Pasaribu","given":"Us"}],"issued":{"date-parts":[["2019",8,1]]}}},{"id":132,"uris":["http://zotero.org/users/local/UhCt8Rje/items/9WPBMZM5"],"itemData":{"id":132,"type":"article-journal","abstract":"Data-driven intelligent transportation systems (D2ITSs) have drawn signi</w:instrText>
-      </w:r>
-      <w:r>
-        <w:rPr>
-          <w:rFonts w:ascii="MS Gothic" w:eastAsia="MS Gothic" w:hAnsi="MS Gothic" w:cs="MS Gothic" w:hint="eastAsia"/>
-        </w:rPr>
-        <w:instrText>ﬁ</w:instrText>
-      </w:r>
-      <w:r>
-        <w:instrText>cant attention lately. This work investigates a novel multi-agent-based data-driven distributed adaptive cooperative control (MA-DD-DACC) method for multi-direction queuing strength balance with changeable cycle in urban tra</w:instrText>
-      </w:r>
-      <w:r>
-        <w:rPr>
-          <w:rFonts w:ascii="Times New Roman" w:hAnsi="Times New Roman" w:cs="Times New Roman"/>
-        </w:rPr>
-        <w:instrText>ﬃ</w:instrText>
-      </w:r>
-      <w:r>
-        <w:instrText>c signal timing. Compared with the conventional signal control strategies, the proposed MA-DD-DACC method combined with an online parameter learning law can be applied for tra</w:instrText>
-      </w:r>
-      <w:r>
-        <w:rPr>
-          <w:rFonts w:ascii="Times New Roman" w:hAnsi="Times New Roman" w:cs="Times New Roman"/>
-        </w:rPr>
-        <w:instrText>ﬃ</w:instrText>
-      </w:r>
-      <w:r>
-        <w:instrText>c signal control in a distributed manner by merely utilizing the collected I/O tra</w:instrText>
-      </w:r>
-      <w:r>
-        <w:rPr>
-          <w:rFonts w:ascii="Times New Roman" w:hAnsi="Times New Roman" w:cs="Times New Roman"/>
-        </w:rPr>
-        <w:instrText>ﬃ</w:instrText>
-      </w:r>
-      <w:r>
-        <w:instrText>c queueing length data and network topology of multi-direction signal controllers at a single intersection. A Lyapunov-based stability analysis shows that the proposed approach guarantees uniform ultimate boundedness of the distributed consensus coordinated errors of queuing strength. The numerical and experimental comparison simulations are performed on a VISSIM-VB-MATLAB joint simulation platform to verify the e</w:instrText>
-      </w:r>
-      <w:r>
-        <w:rPr>
-          <w:rFonts w:ascii="Times New Roman" w:hAnsi="Times New Roman" w:cs="Times New Roman"/>
-        </w:rPr>
-        <w:instrText>ﬀ</w:instrText>
-      </w:r>
-      <w:r>
-        <w:instrText xml:space="preserve">ectiveness of the proposed approach.","container-title":"Energies","DOI":"10.3390/en12071402","ISSN":"1996-1073","issue":"7","journalAbbreviation":"Energies","language":"en","page":"1402","source":"DOI.org (Crossref)","title":"Multi-Agent-Based Data-Driven Distributed Adaptive Cooperative Control in Urban Traffic Signal Timing","volume":"12","author":[{"family":"Zhang","given":"Haibo"},{"family":"Liu","given":"Xiaoming"},{"family":"Ji","given":"Honghai"},{"family":"Hou","given":"Zhongsheng"},{"family":"Fan","given":"Lingling"}],"issued":{"date-parts":[["2019",4,11]]}}}],"schema":"https://github.com/citation-style-language/schema/raw/master/csl-citation.json"} </w:instrText>
-      </w:r>
-      <w:r>
-        <w:fldChar w:fldCharType="separate"/>
-      </w:r>
-      <w:r>
-        <w:rPr>
-          <w:rFonts w:ascii="等线" w:eastAsia="等线" w:hAnsi="等线" w:cs="Times New Roman"/>
-          <w:kern w:val="0"/>
-          <w:szCs w:val="24"/>
-        </w:rPr>
-        <w:t>(</w:t>
-      </w:r>
-      <w:proofErr w:type="spellStart"/>
-      <w:r>
-        <w:rPr>
-          <w:rFonts w:ascii="等线" w:eastAsia="等线" w:hAnsi="等线" w:cs="Times New Roman"/>
-          <w:kern w:val="0"/>
-          <w:szCs w:val="24"/>
-        </w:rPr>
-        <w:t>Dia</w:t>
-      </w:r>
-      <w:proofErr w:type="spellEnd"/>
-      <w:r>
-        <w:rPr>
-          <w:rFonts w:ascii="等线" w:eastAsia="等线" w:hAnsi="等线" w:cs="Times New Roman"/>
-          <w:kern w:val="0"/>
-          <w:szCs w:val="24"/>
-        </w:rPr>
-        <w:t xml:space="preserve">, 2002; Cools, </w:t>
-      </w:r>
-      <w:proofErr w:type="spellStart"/>
-      <w:r>
-        <w:rPr>
-          <w:rFonts w:ascii="等线" w:eastAsia="等线" w:hAnsi="等线" w:cs="Times New Roman"/>
-          <w:kern w:val="0"/>
-          <w:szCs w:val="24"/>
-        </w:rPr>
-        <w:t>Gershenson</w:t>
-      </w:r>
-      <w:proofErr w:type="spellEnd"/>
-      <w:r>
-        <w:rPr>
-          <w:rFonts w:ascii="等线" w:eastAsia="等线" w:hAnsi="等线" w:cs="Times New Roman"/>
-          <w:kern w:val="0"/>
-          <w:szCs w:val="24"/>
-        </w:rPr>
-        <w:t xml:space="preserve"> and </w:t>
-      </w:r>
-      <w:proofErr w:type="spellStart"/>
-      <w:r>
-        <w:rPr>
-          <w:rFonts w:ascii="等线" w:eastAsia="等线" w:hAnsi="等线" w:cs="Times New Roman"/>
-          <w:kern w:val="0"/>
-          <w:szCs w:val="24"/>
-        </w:rPr>
-        <w:t>D’Hooghe</w:t>
-      </w:r>
-      <w:proofErr w:type="spellEnd"/>
-      <w:r>
-        <w:rPr>
-          <w:rFonts w:ascii="等线" w:eastAsia="等线" w:hAnsi="等线" w:cs="Times New Roman"/>
-          <w:kern w:val="0"/>
-          <w:szCs w:val="24"/>
-        </w:rPr>
-        <w:t xml:space="preserve">, 2008; Shen, Wang and Zhu, 2011; </w:t>
-      </w:r>
-      <w:proofErr w:type="spellStart"/>
-      <w:r>
-        <w:rPr>
-          <w:rFonts w:ascii="等线" w:eastAsia="等线" w:hAnsi="等线" w:cs="Times New Roman"/>
-          <w:kern w:val="0"/>
-          <w:szCs w:val="24"/>
-        </w:rPr>
-        <w:t>Treiber</w:t>
-      </w:r>
-      <w:proofErr w:type="spellEnd"/>
-      <w:r>
-        <w:rPr>
-          <w:rFonts w:ascii="等线" w:eastAsia="等线" w:hAnsi="等线" w:cs="Times New Roman"/>
-          <w:kern w:val="0"/>
-          <w:szCs w:val="24"/>
-        </w:rPr>
-        <w:t xml:space="preserve"> and </w:t>
-      </w:r>
-      <w:proofErr w:type="spellStart"/>
-      <w:r>
-        <w:rPr>
-          <w:rFonts w:ascii="等线" w:eastAsia="等线" w:hAnsi="等线" w:cs="Times New Roman"/>
-          <w:kern w:val="0"/>
-          <w:szCs w:val="24"/>
-        </w:rPr>
-        <w:t>Kesting</w:t>
-      </w:r>
-      <w:proofErr w:type="spellEnd"/>
-      <w:r>
-        <w:rPr>
-          <w:rFonts w:ascii="等线" w:eastAsia="等线" w:hAnsi="等线" w:cs="Times New Roman"/>
-          <w:kern w:val="0"/>
-          <w:szCs w:val="24"/>
-        </w:rPr>
-        <w:t xml:space="preserve">, 2013; </w:t>
-      </w:r>
-      <w:proofErr w:type="spellStart"/>
-      <w:r>
-        <w:rPr>
-          <w:rFonts w:ascii="等线" w:eastAsia="等线" w:hAnsi="等线" w:cs="Times New Roman"/>
-          <w:kern w:val="0"/>
-          <w:szCs w:val="24"/>
-        </w:rPr>
-        <w:t>Kühnel</w:t>
-      </w:r>
-      <w:proofErr w:type="spellEnd"/>
-      <w:r>
-        <w:rPr>
-          <w:rFonts w:ascii="等线" w:eastAsia="等线" w:hAnsi="等线" w:cs="Times New Roman"/>
-          <w:kern w:val="0"/>
-          <w:szCs w:val="24"/>
-        </w:rPr>
-        <w:t xml:space="preserve">, </w:t>
-      </w:r>
-      <w:proofErr w:type="spellStart"/>
-      <w:r>
-        <w:rPr>
-          <w:rFonts w:ascii="等线" w:eastAsia="等线" w:hAnsi="等线" w:cs="Times New Roman"/>
-          <w:kern w:val="0"/>
-          <w:szCs w:val="24"/>
-        </w:rPr>
-        <w:t>Thunig</w:t>
-      </w:r>
-      <w:proofErr w:type="spellEnd"/>
-      <w:r>
-        <w:rPr>
-          <w:rFonts w:ascii="等线" w:eastAsia="等线" w:hAnsi="等线" w:cs="Times New Roman"/>
-          <w:kern w:val="0"/>
-          <w:szCs w:val="24"/>
-        </w:rPr>
-        <w:t xml:space="preserve"> and Nagel, 2018; </w:t>
-      </w:r>
-      <w:proofErr w:type="spellStart"/>
-      <w:r>
-        <w:rPr>
-          <w:rFonts w:ascii="等线" w:eastAsia="等线" w:hAnsi="等线" w:cs="Times New Roman"/>
-          <w:kern w:val="0"/>
-          <w:szCs w:val="24"/>
-        </w:rPr>
-        <w:t>Thunig</w:t>
-      </w:r>
-      <w:proofErr w:type="spellEnd"/>
-      <w:r>
-        <w:rPr>
-          <w:rFonts w:ascii="等线" w:eastAsia="等线" w:hAnsi="等线" w:cs="Times New Roman"/>
-          <w:kern w:val="0"/>
-          <w:szCs w:val="24"/>
-        </w:rPr>
-        <w:t xml:space="preserve">, </w:t>
-      </w:r>
-      <w:proofErr w:type="spellStart"/>
-      <w:r>
-        <w:rPr>
-          <w:rFonts w:ascii="等线" w:eastAsia="等线" w:hAnsi="等线" w:cs="Times New Roman"/>
-          <w:kern w:val="0"/>
-          <w:szCs w:val="24"/>
-        </w:rPr>
-        <w:t>Kühnel</w:t>
-      </w:r>
-      <w:proofErr w:type="spellEnd"/>
-      <w:r>
-        <w:rPr>
-          <w:rFonts w:ascii="等线" w:eastAsia="等线" w:hAnsi="等线" w:cs="Times New Roman"/>
-          <w:kern w:val="0"/>
-          <w:szCs w:val="24"/>
-        </w:rPr>
-        <w:t xml:space="preserve"> and Nagel, 2019; </w:t>
-      </w:r>
-      <w:proofErr w:type="spellStart"/>
-      <w:r>
-        <w:rPr>
-          <w:rFonts w:ascii="等线" w:eastAsia="等线" w:hAnsi="等线" w:cs="Times New Roman"/>
-          <w:kern w:val="0"/>
-          <w:szCs w:val="24"/>
-        </w:rPr>
-        <w:t>Viridi</w:t>
-      </w:r>
-      <w:proofErr w:type="spellEnd"/>
-      <w:r>
-        <w:rPr>
-          <w:rFonts w:ascii="等线" w:eastAsia="等线" w:hAnsi="等线" w:cs="Times New Roman"/>
-          <w:kern w:val="0"/>
-          <w:szCs w:val="24"/>
-        </w:rPr>
-        <w:t xml:space="preserve"> </w:t>
+        <w:t xml:space="preserve">(Dia, 2002; Cools, Gershenson and D’Hooghe, 2008; Shen, Wang and Zhu, 2011; Treiber and Kesting, 2013; Kühnel, Thunig and Nagel, 2018; Thunig, Kühnel and Nagel, 2019; Viridi </w:t>
       </w:r>
       <w:r>
         <w:rPr>
@@ -1324,153 +1117,139 @@
       </w:r>
     </w:p>
     <w:p>
-      <w:pPr>
+      <w:r>
+        <w:t>There have been many related studies to optimize the traffic signal patterns and there are many ways to optimize the signal. Many researchers have made their contribution in this area. Most research mainly has three parts in their methodology. The first part is simulating the urban traffic system by using some methods, the second part is using different methods to investigate the</w:t>
+      </w:r>
+      <w:r>
+        <w:t xml:space="preserve"> most</w:t>
+      </w:r>
+      <w:r>
+        <w:t xml:space="preserve"> </w:t>
+      </w:r>
+      <w:r>
+        <w:t>proper pattern of the traffic signal and the third part of is how to evaluate these methods and how extend it can integrate to the current traffic system.</w:t>
+      </w:r>
+      <w:r>
+        <w:t xml:space="preserve"> </w:t>
+      </w:r>
+      <w:r>
+        <w:t xml:space="preserve">Depending on the different aspects, I discuss </w:t>
+      </w:r>
+      <w:r>
+        <w:t>some</w:t>
+      </w:r>
+      <w:r>
+        <w:t xml:space="preserve"> of</w:t>
+      </w:r>
+      <w:r>
+        <w:t xml:space="preserve"> relative</w:t>
+      </w:r>
+      <w:r>
+        <w:t xml:space="preserve"> literatures with the following </w:t>
+      </w:r>
+      <w:r>
+        <w:t>sections</w:t>
+      </w:r>
+      <w:r>
+        <w:t>.</w:t>
+      </w:r>
+    </w:p>
+    <w:p>
+      <w:pPr>
+        <w:pStyle w:val="Heading3"/>
+      </w:pPr>
+      <w:r>
+        <w:lastRenderedPageBreak/>
+        <w:t>2.1 The evaluation of the traffic system</w:t>
+      </w:r>
+    </w:p>
+    <w:p>
+      <w:pPr>
+        <w:pStyle w:val="Heading3"/>
+      </w:pPr>
+      <w:r>
+        <w:t>2.</w:t>
+      </w:r>
+      <w:r>
+        <w:t>2</w:t>
+      </w:r>
+      <w:r>
+        <w:t xml:space="preserve"> </w:t>
+      </w:r>
+      <w:r>
+        <w:t xml:space="preserve">The </w:t>
+      </w:r>
+      <w:r>
+        <w:t>application of ABM in traffic system simulation</w:t>
+      </w:r>
+    </w:p>
+    <w:p>
+      <w:pPr>
+        <w:pStyle w:val="Heading3"/>
+      </w:pPr>
+      <w:r>
+        <w:t>2.</w:t>
+      </w:r>
+      <w:r>
+        <w:t>3</w:t>
+      </w:r>
+      <w:r>
+        <w:t xml:space="preserve"> </w:t>
+      </w:r>
+      <w:r>
+        <w:t xml:space="preserve">The </w:t>
+      </w:r>
+      <w:r>
+        <w:t xml:space="preserve">application of RL in </w:t>
+      </w:r>
+      <w:r>
+        <w:t>investigation of the traffic signal</w:t>
+      </w:r>
+    </w:p>
+    <w:p>
+      <w:pPr>
+        <w:pStyle w:val="Heading3"/>
+      </w:pPr>
+      <w:r>
+        <w:t>2.</w:t>
+      </w:r>
+      <w:r>
+        <w:t>4</w:t>
+      </w:r>
+      <w:r>
+        <w:t xml:space="preserve"> </w:t>
+      </w:r>
+      <w:r>
+        <w:t>Conclusion</w:t>
+      </w:r>
+    </w:p>
+    <w:p>
+      <w:r>
         <w:rPr>
           <w:rFonts w:hint="eastAsia"/>
         </w:rPr>
-      </w:pPr>
-      <w:r>
-        <w:t>There have been many related studies to optimize the traffic signal patterns and there are many ways to optimize the signal. Many researchers have made their contribution in this area. Most research mainly has three parts in their methodology. The first part is simulating the urban traffic system by using some methods, the second part is using different methods to investigate the</w:t>
-      </w:r>
-      <w:r>
-        <w:t xml:space="preserve"> most</w:t>
-      </w:r>
-      <w:r>
-        <w:t xml:space="preserve"> </w:t>
-      </w:r>
-      <w:r>
-        <w:t>proper pattern of the traffic signal and the third part of is how to evaluate these methods and how extend it can integrate to the current traffic system.</w:t>
-      </w:r>
-      <w:r>
-        <w:t xml:space="preserve"> </w:t>
-      </w:r>
-      <w:r>
-        <w:t xml:space="preserve">Depending on the different aspects, I discuss </w:t>
-      </w:r>
-      <w:r>
-        <w:t>some</w:t>
-      </w:r>
-      <w:r>
-        <w:t xml:space="preserve"> of</w:t>
-      </w:r>
-      <w:r>
-        <w:t xml:space="preserve"> relative</w:t>
-      </w:r>
-      <w:r>
-        <w:t xml:space="preserve"> literatures with the following </w:t>
-      </w:r>
-      <w:r>
-        <w:t>sections</w:t>
-      </w:r>
-      <w:r>
-        <w:t>.</w:t>
-      </w:r>
-    </w:p>
-    <w:p>
-      <w:pPr>
-        <w:pStyle w:val="Heading3"/>
-      </w:pPr>
-      <w:r>
-        <w:lastRenderedPageBreak/>
-        <w:t xml:space="preserve">2.1 </w:t>
-      </w:r>
-      <w:r>
-        <w:t>The evaluation of the traffic system</w:t>
-      </w:r>
-    </w:p>
-    <w:p>
-      <w:pPr>
-        <w:pStyle w:val="Heading3"/>
-      </w:pPr>
-      <w:r>
-        <w:t>2.</w:t>
-      </w:r>
-      <w:r>
-        <w:t>2</w:t>
-      </w:r>
-      <w:r>
-        <w:t xml:space="preserve"> </w:t>
-      </w:r>
-      <w:r>
-        <w:t xml:space="preserve">The </w:t>
-      </w:r>
-      <w:r>
-        <w:t>application of ABM in traffic system simulation</w:t>
-      </w:r>
-    </w:p>
-    <w:p>
-      <w:pPr>
-        <w:pStyle w:val="Heading3"/>
-      </w:pPr>
-      <w:r>
-        <w:t>2.</w:t>
-      </w:r>
-      <w:r>
-        <w:t>3</w:t>
-      </w:r>
-      <w:r>
-        <w:t xml:space="preserve"> </w:t>
-      </w:r>
-      <w:r>
-        <w:t xml:space="preserve">The </w:t>
-      </w:r>
-      <w:r>
-        <w:t xml:space="preserve">application of RL in </w:t>
-      </w:r>
-      <w:r>
-        <w:t>investigation of the traffic signal</w:t>
-      </w:r>
-    </w:p>
-    <w:p>
-      <w:pPr>
-        <w:pStyle w:val="Heading3"/>
-      </w:pPr>
-      <w:r>
-        <w:t>2.</w:t>
-      </w:r>
-      <w:r>
-        <w:t>4</w:t>
-      </w:r>
-      <w:r>
-        <w:t xml:space="preserve"> </w:t>
-      </w:r>
-      <w:r>
-        <w:t>Conclusion</w:t>
-      </w:r>
-    </w:p>
-    <w:p>
+        <w:t>目前选择的方法是有效的</w:t>
+      </w:r>
       <w:r>
         <w:rPr>
           <w:rFonts w:hint="eastAsia"/>
         </w:rPr>
-        <w:t>目前选择的方法是有效的</w:t>
+        <w:t>、</w:t>
       </w:r>
       <w:r>
         <w:rPr>
           <w:rFonts w:hint="eastAsia"/>
         </w:rPr>
-        <w:t>、</w:t>
+        <w:t>目前研究仍有一些困难、</w:t>
       </w:r>
       <w:r>
         <w:rPr>
           <w:rFonts w:hint="eastAsia"/>
         </w:rPr>
-        <w:t>目前研究仍有一些困难、</w:t>
-      </w:r>
-      <w:r>
-        <w:rPr>
-          <w:rFonts w:hint="eastAsia"/>
-        </w:rPr>
         <w:t>本文将会在XX层面做出XXX一定的贡献，填补XX的gap。</w:t>
       </w:r>
     </w:p>
-    <w:p>
-      <w:pPr>
-        <w:rPr>
-          <w:rFonts w:hint="eastAsia"/>
-        </w:rPr>
-      </w:pPr>
-    </w:p>
+    <w:p/>
     <w:p>
       <w:pPr>
         <w:pStyle w:val="Heading2"/>
@@ -1482,6 +1261,7 @@
         <w:t>Methodology</w:t>
       </w:r>
     </w:p>
+    <w:p/>
     <w:p>
       <w:pPr>
         <w:pStyle w:val="Heading2"/>
@@ -1498,10 +1278,7 @@
         <w:pStyle w:val="Heading2"/>
       </w:pPr>
       <w:r>
-        <w:t xml:space="preserve">5. </w:t>
-      </w:r>
-      <w:r>
-        <w:t>Conclusion</w:t>
+        <w:t>5. Conclusion</w:t>
       </w:r>
     </w:p>
     <w:sectPr>
@@ -1514,6 +1291,46 @@
 </w:document>
 </file>
 
+<file path=word/comments.xml><?xml version="1.0" encoding="utf-8"?>
+<w:comments xmlns:wpc="http://schemas.microsoft.com/office/word/2010/wordprocessingCanvas" xmlns:cx="http://schemas.microsoft.com/office/drawing/2014/chartex" xmlns:cx1="http://schemas.microsoft.com/office/drawing/2015/9/8/chartex" xmlns:cx2="http://schemas.microsoft.com/office/drawing/2015/10/21/chartex" xmlns:cx3="http://schemas.microsoft.com/office/drawing/2016/5/9/chartex" xmlns:cx4="http://schemas.microsoft.com/office/drawing/2016/5/10/chartex" xmlns:cx5="http://schemas.microsoft.com/office/drawing/2016/5/11/chartex" xmlns:cx6="http://schemas.microsoft.com/office/drawing/2016/5/12/chartex" xmlns:cx7="http://schemas.microsoft.com/office/drawing/2016/5/13/chartex" xmlns:cx8="http://schemas.microsoft.com/office/drawing/2016/5/14/chartex" xmlns:mc="http://schemas.openxmlformats.org/markup-compatibility/2006" xmlns:aink="http://schemas.microsoft.com/office/drawing/2016/ink" xmlns:am3d="http://schemas.microsoft.com/office/drawing/2017/model3d" xmlns:o="urn:schemas-microsoft-com:office:office" xmlns:oel="http://schemas.microsoft.com/office/2019/extlst" xmlns:r="http://schemas.openxmlformats.org/officeDocument/2006/relationships" xmlns:m="http://schemas.openxmlformats.org/officeDocument/2006/math" xmlns:v="urn:schemas-microsoft-com:vml" xmlns:wp14="http://schemas.microsoft.com/office/word/2010/wordprocessingDrawing" xmlns:wp="http://schemas.openxmlformats.org/drawingml/2006/wordprocessingDrawing" xmlns:w10="urn:schemas-microsoft-com:office:word" xmlns:w="http://schemas.openxmlformats.org/wordprocessingml/2006/main" xmlns:w14="http://schemas.microsoft.com/office/word/2010/wordml" xmlns:w15="http://schemas.microsoft.com/office/word/2012/wordml" xmlns:w16cex="http://schemas.microsoft.com/office/word/2018/wordml/cex" xmlns:w16cid="http://schemas.microsoft.com/office/word/2016/wordml/cid" xmlns:w16="http://schemas.microsoft.com/office/word/2018/wordml" xmlns:w16sdtdh="http://schemas.microsoft.com/office/word/2020/wordml/sdtdatahash" xmlns:w16se="http://schemas.microsoft.com/office/word/2015/wordml/symex" xmlns:wpg="http://schemas.microsoft.com/office/word/2010/wordprocessingGroup" xmlns:wpi="http://schemas.microsoft.com/office/word/2010/wordprocessingInk" xmlns:wne="http://schemas.microsoft.com/office/word/2006/wordml" xmlns:wps="http://schemas.microsoft.com/office/word/2010/wordprocessingShape" mc:Ignorable="w14 w15 w16se w16cid w16 w16cex w16sdtdh wp14">
+  <w:comment w:id="0" w:author="Jack Xia" w:date="2023-06-16T04:27:00Z" w:initials="JX">
+    <w:p>
+      <w:pPr>
+        <w:pStyle w:val="CommentText"/>
+        <w:jc w:val="left"/>
+      </w:pPr>
+      <w:r>
+        <w:rPr>
+          <w:rStyle w:val="CommentReference"/>
+        </w:rPr>
+        <w:annotationRef/>
+      </w:r>
+      <w:r>
+        <w:t>To be honest, I don't know how to make the reference, cuz if I use Zotero, it will be wired.</w:t>
+      </w:r>
+    </w:p>
+  </w:comment>
+</w:comments>
+</file>
+
+<file path=word/commentsExtended.xml><?xml version="1.0" encoding="utf-8"?>
+<w15:commentsEx xmlns:wpc="http://schemas.microsoft.com/office/word/2010/wordprocessingCanvas" xmlns:cx="http://schemas.microsoft.com/office/drawing/2014/chartex" xmlns:cx1="http://schemas.microsoft.com/office/drawing/2015/9/8/chartex" xmlns:cx2="http://schemas.microsoft.com/office/drawing/2015/10/21/chartex" xmlns:cx3="http://schemas.microsoft.com/office/drawing/2016/5/9/chartex" xmlns:cx4="http://schemas.microsoft.com/office/drawing/2016/5/10/chartex" xmlns:cx5="http://schemas.microsoft.com/office/drawing/2016/5/11/chartex" xmlns:cx6="http://schemas.microsoft.com/office/drawing/2016/5/12/chartex" xmlns:cx7="http://schemas.microsoft.com/office/drawing/2016/5/13/chartex" xmlns:cx8="http://schemas.microsoft.com/office/drawing/2016/5/14/chartex" xmlns:mc="http://schemas.openxmlformats.org/markup-compatibility/2006" xmlns:aink="http://schemas.microsoft.com/office/drawing/2016/ink" xmlns:am3d="http://schemas.microsoft.com/office/drawing/2017/model3d" xmlns:o="urn:schemas-microsoft-com:office:office" xmlns:oel="http://schemas.microsoft.com/office/2019/extlst" xmlns:r="http://schemas.openxmlformats.org/officeDocument/2006/relationships" xmlns:m="http://schemas.openxmlformats.org/officeDocument/2006/math" xmlns:v="urn:schemas-microsoft-com:vml" xmlns:wp14="http://schemas.microsoft.com/office/word/2010/wordprocessingDrawing" xmlns:wp="http://schemas.openxmlformats.org/drawingml/2006/wordprocessingDrawing" xmlns:w10="urn:schemas-microsoft-com:office:word" xmlns:w="http://schemas.openxmlformats.org/wordprocessingml/2006/main" xmlns:w14="http://schemas.microsoft.com/office/word/2010/wordml" xmlns:w15="http://schemas.microsoft.com/office/word/2012/wordml" xmlns:w16cex="http://schemas.microsoft.com/office/word/2018/wordml/cex" xmlns:w16cid="http://schemas.microsoft.com/office/word/2016/wordml/cid" xmlns:w16="http://schemas.microsoft.com/office/word/2018/wordml" xmlns:w16sdtdh="http://schemas.microsoft.com/office/word/2020/wordml/sdtdatahash" xmlns:w16se="http://schemas.microsoft.com/office/word/2015/wordml/symex" xmlns:wpg="http://schemas.microsoft.com/office/word/2010/wordprocessingGroup" xmlns:wpi="http://schemas.microsoft.com/office/word/2010/wordprocessingInk" xmlns:wne="http://schemas.microsoft.com/office/word/2006/wordml" xmlns:wps="http://schemas.microsoft.com/office/word/2010/wordprocessingShape" mc:Ignorable="w14 w15 w16se w16cid w16 w16cex w16sdtdh wp14">
+  <w15:commentEx w15:paraId="44EB8937" w15:done="0"/>
+</w15:commentsEx>
+</file>
+
+<file path=word/commentsExtensible.xml><?xml version="1.0" encoding="utf-8"?>
+<w16cex:commentsExtensible xmlns:wpc="http://schemas.microsoft.com/office/word/2010/wordprocessingCanvas" xmlns:cx="http://schemas.microsoft.com/office/drawing/2014/chartex" xmlns:cx1="http://schemas.microsoft.com/office/drawing/2015/9/8/chartex" xmlns:cx2="http://schemas.microsoft.com/office/drawing/2015/10/21/chartex" xmlns:cx3="http://schemas.microsoft.com/office/drawing/2016/5/9/chartex" xmlns:cx4="http://schemas.microsoft.com/office/drawing/2016/5/10/chartex" xmlns:cx5="http://schemas.microsoft.com/office/drawing/2016/5/11/chartex" xmlns:cx6="http://schemas.microsoft.com/office/drawing/2016/5/12/chartex" xmlns:cx7="http://schemas.microsoft.com/office/drawing/2016/5/13/chartex" xmlns:cx8="http://schemas.microsoft.com/office/drawing/2016/5/14/chartex" xmlns:mc="http://schemas.openxmlformats.org/markup-compatibility/2006" xmlns:aink="http://schemas.microsoft.com/office/drawing/2016/ink" xmlns:am3d="http://schemas.microsoft.com/office/drawing/2017/model3d" xmlns:o="urn:schemas-microsoft-com:office:office" xmlns:oel="http://schemas.microsoft.com/office/2019/extlst" xmlns:r="http://schemas.openxmlformats.org/officeDocument/2006/relationships" xmlns:m="http://schemas.openxmlformats.org/officeDocument/2006/math" xmlns:v="urn:schemas-microsoft-com:vml" xmlns:wp14="http://schemas.microsoft.com/office/word/2010/wordprocessingDrawing" xmlns:wp="http://schemas.openxmlformats.org/drawingml/2006/wordprocessingDrawing" xmlns:w10="urn:schemas-microsoft-com:office:word" xmlns:w="http://schemas.openxmlformats.org/wordprocessingml/2006/main" xmlns:w14="http://schemas.microsoft.com/office/word/2010/wordml" xmlns:w15="http://schemas.microsoft.com/office/word/2012/wordml" xmlns:w16cex="http://schemas.microsoft.com/office/word/2018/wordml/cex" xmlns:w16cid="http://schemas.microsoft.com/office/word/2016/wordml/cid" xmlns:w16="http://schemas.microsoft.com/office/word/2018/wordml" xmlns:w16sdtdh="http://schemas.microsoft.com/office/word/2020/wordml/sdtdatahash" xmlns:w16se="http://schemas.microsoft.com/office/word/2015/wordml/symex" xmlns:wpg="http://schemas.microsoft.com/office/word/2010/wordprocessingGroup" xmlns:wpi="http://schemas.microsoft.com/office/word/2010/wordprocessingInk" xmlns:wne="http://schemas.microsoft.com/office/word/2006/wordml" xmlns:wps="http://schemas.microsoft.com/office/word/2010/wordprocessingShape" mc:Ignorable="w14 w15 w16se w16cid w16 w16cex w16sdtdh wp14">
+  <w16cex:commentExtensible w16cex:durableId="2836633D" w16cex:dateUtc="2023-06-15T20:27:00Z"/>
+</w16cex:commentsExtensible>
+</file>
+
+<file path=word/commentsIds.xml><?xml version="1.0" encoding="utf-8"?>
+<w16cid:commentsIds xmlns:wpc="http://schemas.microsoft.com/office/word/2010/wordprocessingCanvas" xmlns:cx="http://schemas.microsoft.com/office/drawing/2014/chartex" xmlns:cx1="http://schemas.microsoft.com/office/drawing/2015/9/8/chartex" xmlns:cx2="http://schemas.microsoft.com/office/drawing/2015/10/21/chartex" xmlns:cx3="http://schemas.microsoft.com/office/drawing/2016/5/9/chartex" xmlns:cx4="http://schemas.microsoft.com/office/drawing/2016/5/10/chartex" xmlns:cx5="http://schemas.microsoft.com/office/drawing/2016/5/11/chartex" xmlns:cx6="http://schemas.microsoft.com/office/drawing/2016/5/12/chartex" xmlns:cx7="http://schemas.microsoft.com/office/drawing/2016/5/13/chartex" xmlns:cx8="http://schemas.microsoft.com/office/drawing/2016/5/14/chartex" xmlns:mc="http://schemas.openxmlformats.org/markup-compatibility/2006" xmlns:aink="http://schemas.microsoft.com/office/drawing/2016/ink" xmlns:am3d="http://schemas.microsoft.com/office/drawing/2017/model3d" xmlns:o="urn:schemas-microsoft-com:office:office" xmlns:oel="http://schemas.microsoft.com/office/2019/extlst" xmlns:r="http://schemas.openxmlformats.org/officeDocument/2006/relationships" xmlns:m="http://schemas.openxmlformats.org/officeDocument/2006/math" xmlns:v="urn:schemas-microsoft-com:vml" xmlns:wp14="http://schemas.microsoft.com/office/word/2010/wordprocessingDrawing" xmlns:wp="http://schemas.openxmlformats.org/drawingml/2006/wordprocessingDrawing" xmlns:w10="urn:schemas-microsoft-com:office:word" xmlns:w="http://schemas.openxmlformats.org/wordprocessingml/2006/main" xmlns:w14="http://schemas.microsoft.com/office/word/2010/wordml" xmlns:w15="http://schemas.microsoft.com/office/word/2012/wordml" xmlns:w16cex="http://schemas.microsoft.com/office/word/2018/wordml/cex" xmlns:w16cid="http://schemas.microsoft.com/office/word/2016/wordml/cid" xmlns:w16="http://schemas.microsoft.com/office/word/2018/wordml" xmlns:w16sdtdh="http://schemas.microsoft.com/office/word/2020/wordml/sdtdatahash" xmlns:w16se="http://schemas.microsoft.com/office/word/2015/wordml/symex" xmlns:wpg="http://schemas.microsoft.com/office/word/2010/wordprocessingGroup" xmlns:wpi="http://schemas.microsoft.com/office/word/2010/wordprocessingInk" xmlns:wne="http://schemas.microsoft.com/office/word/2006/wordml" xmlns:wps="http://schemas.microsoft.com/office/word/2010/wordprocessingShape" mc:Ignorable="w14 w15 w16se w16cid w16 w16cex w16sdtdh wp14">
+  <w16cid:commentId w16cid:paraId="44EB8937" w16cid:durableId="2836633D"/>
+</w16cid:commentsIds>
+</file>
+
 <file path=word/endnotes.xml><?xml version="1.0" encoding="utf-8"?>
 <w:endnotes xmlns:wpc="http://schemas.microsoft.com/office/word/2010/wordprocessingCanvas" xmlns:cx="http://schemas.microsoft.com/office/drawing/2014/chartex" xmlns:cx1="http://schemas.microsoft.com/office/drawing/2015/9/8/chartex" xmlns:cx2="http://schemas.microsoft.com/office/drawing/2015/10/21/chartex" xmlns:cx3="http://schemas.microsoft.com/office/drawing/2016/5/9/chartex" xmlns:cx4="http://schemas.microsoft.com/office/drawing/2016/5/10/chartex" xmlns:cx5="http://schemas.microsoft.com/office/drawing/2016/5/11/chartex" xmlns:cx6="http://schemas.microsoft.com/office/drawing/2016/5/12/chartex" xmlns:cx7="http://schemas.microsoft.com/office/drawing/2016/5/13/chartex" xmlns:cx8="http://schemas.microsoft.com/office/drawing/2016/5/14/chartex" xmlns:mc="http://schemas.openxmlformats.org/markup-compatibility/2006" xmlns:aink="http://schemas.microsoft.com/office/drawing/2016/ink" xmlns:am3d="http://schemas.microsoft.com/office/drawing/2017/model3d" xmlns:o="urn:schemas-microsoft-com:office:office" xmlns:oel="http://schemas.microsoft.com/office/2019/extlst" xmlns:r="http://schemas.openxmlformats.org/officeDocument/2006/relationships" xmlns:m="http://schemas.openxmlformats.org/officeDocument/2006/math" xmlns:v="urn:schemas-microsoft-com:vml" xmlns:wp14="http://schemas.microsoft.com/office/word/2010/wordprocessingDrawing" xmlns:wp="http://schemas.openxmlformats.org/drawingml/2006/wordprocessingDrawing" xmlns:w10="urn:schemas-microsoft-com:office:word" xmlns:w="http://schemas.openxmlformats.org/wordprocessingml/2006/main" xmlns:w14="http://schemas.microsoft.com/office/word/2010/wordml" xmlns:w15="http://schemas.microsoft.com/office/word/2012/wordml" xmlns:w16cex="http://schemas.microsoft.com/office/word/2018/wordml/cex" xmlns:w16cid="http://schemas.microsoft.com/office/word/2016/wordml/cid" xmlns:w16="http://schemas.microsoft.com/office/word/2018/wordml" xmlns:w16sdtdh="http://schemas.microsoft.com/office/word/2020/wordml/sdtdatahash" xmlns:w16se="http://schemas.microsoft.com/office/word/2015/wordml/symex" xmlns:wpg="http://schemas.microsoft.com/office/word/2010/wordprocessingGroup" xmlns:wpi="http://schemas.microsoft.com/office/word/2010/wordprocessingInk" xmlns:wne="http://schemas.microsoft.com/office/word/2006/wordml" xmlns:wps="http://schemas.microsoft.com/office/word/2010/wordprocessingShape" mc:Ignorable="w14 w15 w16se w16cid w16 w16cex w16sdtdh wp14">
   <w:endnote w:type="separator" w:id="-1">
@@ -1562,6 +1379,14 @@
     </w:p>
   </w:footnote>
 </w:footnotes>
+</file>
+
+<file path=word/people.xml><?xml version="1.0" encoding="utf-8"?>
+<w15:people xmlns:wpc="http://schemas.microsoft.com/office/word/2010/wordprocessingCanvas" xmlns:cx="http://schemas.microsoft.com/office/drawing/2014/chartex" xmlns:cx1="http://schemas.microsoft.com/office/drawing/2015/9/8/chartex" xmlns:cx2="http://schemas.microsoft.com/office/drawing/2015/10/21/chartex" xmlns:cx3="http://schemas.microsoft.com/office/drawing/2016/5/9/chartex" xmlns:cx4="http://schemas.microsoft.com/office/drawing/2016/5/10/chartex" xmlns:cx5="http://schemas.microsoft.com/office/drawing/2016/5/11/chartex" xmlns:cx6="http://schemas.microsoft.com/office/drawing/2016/5/12/chartex" xmlns:cx7="http://schemas.microsoft.com/office/drawing/2016/5/13/chartex" xmlns:cx8="http://schemas.microsoft.com/office/drawing/2016/5/14/chartex" xmlns:mc="http://schemas.openxmlformats.org/markup-compatibility/2006" xmlns:aink="http://schemas.microsoft.com/office/drawing/2016/ink" xmlns:am3d="http://schemas.microsoft.com/office/drawing/2017/model3d" xmlns:o="urn:schemas-microsoft-com:office:office" xmlns:oel="http://schemas.microsoft.com/office/2019/extlst" xmlns:r="http://schemas.openxmlformats.org/officeDocument/2006/relationships" xmlns:m="http://schemas.openxmlformats.org/officeDocument/2006/math" xmlns:v="urn:schemas-microsoft-com:vml" xmlns:wp14="http://schemas.microsoft.com/office/word/2010/wordprocessingDrawing" xmlns:wp="http://schemas.openxmlformats.org/drawingml/2006/wordprocessingDrawing" xmlns:w10="urn:schemas-microsoft-com:office:word" xmlns:w="http://schemas.openxmlformats.org/wordprocessingml/2006/main" xmlns:w14="http://schemas.microsoft.com/office/word/2010/wordml" xmlns:w15="http://schemas.microsoft.com/office/word/2012/wordml" xmlns:w16cex="http://schemas.microsoft.com/office/word/2018/wordml/cex" xmlns:w16cid="http://schemas.microsoft.com/office/word/2016/wordml/cid" xmlns:w16="http://schemas.microsoft.com/office/word/2018/wordml" xmlns:w16sdtdh="http://schemas.microsoft.com/office/word/2020/wordml/sdtdatahash" xmlns:w16se="http://schemas.microsoft.com/office/word/2015/wordml/symex" xmlns:wpg="http://schemas.microsoft.com/office/word/2010/wordprocessingGroup" xmlns:wpi="http://schemas.microsoft.com/office/word/2010/wordprocessingInk" xmlns:wne="http://schemas.microsoft.com/office/word/2006/wordml" xmlns:wps="http://schemas.microsoft.com/office/word/2010/wordprocessingShape" mc:Ignorable="w14 w15 w16se w16cid w16 w16cex w16sdtdh wp14">
+  <w15:person w15:author="Jack Xia">
+    <w15:presenceInfo w15:providerId="None" w15:userId="Jack Xia"/>
+  </w15:person>
+</w15:people>
 </file>
 
 <file path=word/styles.xml><?xml version="1.0" encoding="utf-8"?>
@@ -2038,6 +1863,7 @@
   <w:style w:type="character" w:default="1" w:styleId="DefaultParagraphFont">
     <w:name w:val="Default Paragraph Font"/>
     <w:uiPriority w:val="1"/>
+    <w:semiHidden/>
     <w:unhideWhenUsed/>
   </w:style>
   <w:style w:type="table" w:default="1" w:styleId="TableNormal">
@@ -2176,6 +2002,72 @@
     <w:rPr>
       <w:color w:val="605E5C"/>
       <w:shd w:val="clear" w:color="auto" w:fill="E1DFDD"/>
+    </w:rPr>
+  </w:style>
+  <w:style w:type="character" w:styleId="CommentReference">
+    <w:name w:val="annotation reference"/>
+    <w:basedOn w:val="DefaultParagraphFont"/>
+    <w:uiPriority w:val="99"/>
+    <w:semiHidden/>
+    <w:unhideWhenUsed/>
+    <w:rsid w:val="004F7755"/>
+    <w:rPr>
+      <w:sz w:val="16"/>
+      <w:szCs w:val="16"/>
+    </w:rPr>
+  </w:style>
+  <w:style w:type="paragraph" w:styleId="CommentText">
+    <w:name w:val="annotation text"/>
+    <w:basedOn w:val="Normal"/>
+    <w:link w:val="CommentTextChar"/>
+    <w:uiPriority w:val="99"/>
+    <w:unhideWhenUsed/>
+    <w:rsid w:val="004F7755"/>
+    <w:pPr>
+      <w:spacing w:line="240" w:lineRule="auto"/>
+    </w:pPr>
+    <w:rPr>
+      <w:sz w:val="20"/>
+      <w:szCs w:val="20"/>
+    </w:rPr>
+  </w:style>
+  <w:style w:type="character" w:customStyle="1" w:styleId="CommentTextChar">
+    <w:name w:val="Comment Text Char"/>
+    <w:basedOn w:val="DefaultParagraphFont"/>
+    <w:link w:val="CommentText"/>
+    <w:uiPriority w:val="99"/>
+    <w:rsid w:val="004F7755"/>
+    <w:rPr>
+      <w:sz w:val="20"/>
+      <w:szCs w:val="20"/>
+    </w:rPr>
+  </w:style>
+  <w:style w:type="paragraph" w:styleId="CommentSubject">
+    <w:name w:val="annotation subject"/>
+    <w:basedOn w:val="CommentText"/>
+    <w:next w:val="CommentText"/>
+    <w:link w:val="CommentSubjectChar"/>
+    <w:uiPriority w:val="99"/>
+    <w:semiHidden/>
+    <w:unhideWhenUsed/>
+    <w:rsid w:val="004F7755"/>
+    <w:rPr>
+      <w:b/>
+      <w:bCs/>
+    </w:rPr>
+  </w:style>
+  <w:style w:type="character" w:customStyle="1" w:styleId="CommentSubjectChar">
+    <w:name w:val="Comment Subject Char"/>
+    <w:basedOn w:val="CommentTextChar"/>
+    <w:link w:val="CommentSubject"/>
+    <w:uiPriority w:val="99"/>
+    <w:semiHidden/>
+    <w:rsid w:val="004F7755"/>
+    <w:rPr>
+      <w:b/>
+      <w:bCs/>
+      <w:sz w:val="20"/>
+      <w:szCs w:val="20"/>
     </w:rPr>
   </w:style>
 </w:styles>

</xml_diff>